<commit_message>
updated with new conops info
</commit_message>
<xml_diff>
--- a/CMQA/ConOps/ConOps Risks.docx
+++ b/CMQA/ConOps/ConOps Risks.docx
@@ -9,8 +9,6 @@
       <w:r>
         <w:t>Concept of Operations</w:t>
       </w:r>
-      <w:bookmarkStart w:id="0" w:name="_GoBack"/>
-      <w:bookmarkEnd w:id="0"/>
       <w:r>
         <w:t xml:space="preserve"> Risk Analysis</w:t>
       </w:r>
@@ -20,10 +18,7 @@
         <w:pStyle w:val="Body"/>
       </w:pPr>
       <w:r>
-        <w:t xml:space="preserve">The purpose of the risk analysis is to identify each undesirable event that might affect the success of the mission and to assess the likelihood and consequence of occurrence. A Risk Reporting Matrix allows for the visualization of </w:t>
-      </w:r>
-      <w:r>
-        <w:t>risk to mission success in terms of likelihood and consequence. The level of risk associated with each root cau</w:t>
+        <w:t>The purpose of the risk analysis is to identify each undesirable event that might affect the success of the mission and to assess the likelihood and consequence of occurrence. A Risk Reporting Matrix allows for the visualization of risk to mission success in terms of likelihood and consequence. The level of risk associated with each root cau</w:t>
       </w:r>
       <w:r>
         <w:rPr>
@@ -1489,10 +1484,7 @@
                                     <w:pStyle w:val="TableStyle2"/>
                                   </w:pPr>
                                   <w:r>
-                                    <w:t xml:space="preserve">Modest reduction in technical performance or </w:t>
-                                  </w:r>
-                                  <w:r>
-                                    <w:t>supportability with limited impact on mission objectives</w:t>
+                                    <w:t>Modest reduction in technical performance or supportability with limited impact on mission objectives</w:t>
                                   </w:r>
                                 </w:p>
                               </w:tc>
@@ -1612,10 +1604,7 @@
                                     <w:pStyle w:val="TableStyle2"/>
                                   </w:pPr>
                                   <w:r>
-                                    <w:t xml:space="preserve">Sever degradation in technical performance; failure to meet mission </w:t>
-                                  </w:r>
-                                  <w:r>
-                                    <w:t>objectives; will jeopardize mission success</w:t>
+                                    <w:t>Sever degradation in technical performance; failure to meet mission objectives; will jeopardize mission success</w:t>
                                   </w:r>
                                 </w:p>
                               </w:tc>
@@ -1894,10 +1883,7 @@
                               <w:pStyle w:val="TableStyle2"/>
                             </w:pPr>
                             <w:r>
-                              <w:t xml:space="preserve">Modest reduction in technical performance or </w:t>
-                            </w:r>
-                            <w:r>
-                              <w:t>supportability with limited impact on mission objectives</w:t>
+                              <w:t>Modest reduction in technical performance or supportability with limited impact on mission objectives</w:t>
                             </w:r>
                           </w:p>
                         </w:tc>
@@ -2017,10 +2003,7 @@
                               <w:pStyle w:val="TableStyle2"/>
                             </w:pPr>
                             <w:r>
-                              <w:t xml:space="preserve">Sever degradation in technical performance; failure to meet mission </w:t>
-                            </w:r>
-                            <w:r>
-                              <w:t>objectives; will jeopardize mission success</w:t>
+                              <w:t>Sever degradation in technical performance; failure to meet mission objectives; will jeopardize mission success</w:t>
                             </w:r>
                           </w:p>
                         </w:tc>
@@ -2075,10 +2058,7 @@
         <w:pStyle w:val="Body"/>
       </w:pPr>
       <w:r>
-        <w:t>The</w:t>
-      </w:r>
-      <w:r>
-        <w:t xml:space="preserve"> level and types of consequences of each risk are established utilizing the criteria described in Figure X+1</w:t>
+        <w:t>The level and types of consequences of each risk are established utilizing the criteria described in Figure X+1</w:t>
       </w:r>
     </w:p>
     <w:p>
@@ -2900,10 +2880,7 @@
         <w:t>Δ</w:t>
       </w:r>
       <w:r>
-        <w:t>V requirements for inspection stationkeeping. This risk can be mitigated by testing the pointing capabilities of the conjoined spacecraft on the ground prior to</w:t>
-      </w:r>
-      <w:r>
-        <w:t xml:space="preserve"> launch integration.</w:t>
+        <w:t>V requirements for inspection stationkeeping. This risk can be mitigated by testing the pointing capabilities of the conjoined spacecraft on the ground prior to launch integration.</w:t>
       </w:r>
     </w:p>
     <w:p>
@@ -2924,10 +2901,7 @@
         <w:pStyle w:val="Body"/>
       </w:pPr>
       <w:r>
-        <w:t>A failure of the separation mechanism to push the two spacecraft apart would result in mission failure. This risk can be mitigated by extensive ground testing of the separation mechanism under the expe</w:t>
-      </w:r>
-      <w:r>
-        <w:t>cted environmental conditions in low Earth orbit.</w:t>
+        <w:t>A failure of the separation mechanism to push the two spacecraft apart would result in mission failure. This risk can be mitigated by extensive ground testing of the separation mechanism under the expected environmental conditions in low Earth orbit.</w:t>
       </w:r>
     </w:p>
     <w:p>
@@ -3038,10 +3012,7 @@
         </mc:AlternateContent>
       </w:r>
       <w:r>
-        <w:t xml:space="preserve">the quarry spacecraft during </w:t>
-      </w:r>
-      <w:r>
-        <w:t>inspection stationkeeping may result in damage to solar arrays, communication antennas, and external sensors, potentially impeding further progress.</w:t>
+        <w:t>the quarry spacecraft during inspection stationkeeping may result in damage to solar arrays, communication antennas, and external sensors, potentially impeding further progress.</w:t>
       </w:r>
     </w:p>
     <w:p>
@@ -3066,10 +3037,7 @@
         <w:pStyle w:val="Body"/>
       </w:pPr>
       <w:r>
-        <w:t>Failure of the primary spacec</w:t>
-      </w:r>
-      <w:r>
-        <w:t>raft to rendezvous with the quarry spacecraft from maximum stationkeeping distance with both GPS and visual aids active precludes any further rendezvous attempts.</w:t>
+        <w:t>Failure of the primary spacecraft to rendezvous with the quarry spacecraft from maximum stationkeeping distance with both GPS and visual aids active precludes any further rendezvous attempts.</w:t>
       </w:r>
     </w:p>
     <w:p>
@@ -3093,10 +3061,7 @@
         <w:pStyle w:val="Body"/>
       </w:pPr>
       <w:r>
-        <w:t>Fai</w:t>
-      </w:r>
-      <w:r>
-        <w:t>lure of the primary spacecraft to rendezvous with the quarry spacecraft from maximum stationkeeping distance with active GPS and without the benefit of visual aids precludes any further rendezvous attempts.</w:t>
+        <w:t>Failure of the primary spacecraft to rendezvous with the quarry spacecraft from maximum stationkeeping distance with active GPS and without the benefit of visual aids precludes any further rendezvous attempts.</w:t>
       </w:r>
     </w:p>
     <w:p>
@@ -3205,6 +3170,8 @@
         </w:rPr>
         <w:t xml:space="preserve"> 2</w:t>
       </w:r>
+      <w:bookmarkStart w:id="0" w:name="_GoBack"/>
+      <w:bookmarkEnd w:id="0"/>
     </w:p>
     <w:p>
       <w:pPr>
@@ -3241,10 +3208,7 @@
         <w:t>Δ</w:t>
       </w:r>
       <w:r>
-        <w:t>V requirements for inspection stationkeeping. This risk can be mitigat</w:t>
-      </w:r>
-      <w:r>
-        <w:t>ed by testing the pointing capabilities of the conjoined spacecraft on the ground prior to launch integration.</w:t>
+        <w:t>V requirements for inspection stationkeeping. This risk can be mitigated by testing the pointing capabilities of the conjoined spacecraft on the ground prior to launch integration.</w:t>
       </w:r>
     </w:p>
     <w:p>
@@ -3265,34 +3229,7 @@
         <w:pStyle w:val="Body"/>
       </w:pPr>
       <w:r>
-        <w:t>A failure of the separation mechanism to push the two spacecraft apart would result in mission failure. This ri</w:t>
-      </w:r>
-      <w:r>
-        <w:t>sk can be mitigated by extensive ground testing of the separation mechanism under the expected environmental conditions in low Earth orbit.</w:t>
-      </w:r>
-    </w:p>
-    <w:p>
-      <w:pPr>
-        <w:pStyle w:val="Body"/>
-      </w:pPr>
-    </w:p>
-    <w:p>
-      <w:pPr>
-        <w:pStyle w:val="Heading2"/>
-      </w:pPr>
-      <w:r>
-        <w:t>3. Collision with Quarry Spacecraft during Phase I Docking D</w:t>
-      </w:r>
-      <w:r>
-        <w:t>emonstration</w:t>
-      </w:r>
-    </w:p>
-    <w:p>
-      <w:pPr>
-        <w:pStyle w:val="Body"/>
-      </w:pPr>
-      <w:r>
-        <w:t>A collision w</w:t>
+        <w:t>A failure of the separation mechanism to push the two spacecraft apart would result in mission failure. This risk can be mitigated by extensive ground testing of the separation mechanism under the expected environmental conditions in low Earth orbit.</w:t>
       </w:r>
       <w:r>
         <w:rPr>
@@ -3301,7 +3238,7 @@
         <mc:AlternateContent>
           <mc:Choice Requires="wps">
             <w:drawing>
-              <wp:anchor distT="0" distB="0" distL="0" distR="0" simplePos="0" relativeHeight="251662336" behindDoc="0" locked="0" layoutInCell="1" allowOverlap="1" wp14:anchorId="352D1A64" wp14:editId="1E5A2FE5">
+              <wp:anchor distT="0" distB="0" distL="0" distR="0" simplePos="0" relativeHeight="251662336" behindDoc="0" locked="0" layoutInCell="1" allowOverlap="1" wp14:anchorId="4CC8C381" wp14:editId="4D00F824">
                 <wp:simplePos x="0" y="0"/>
                 <wp:positionH relativeFrom="page">
                   <wp:posOffset>993308</wp:posOffset>
@@ -3750,13 +3687,15 @@
                                   <w:pPr>
                                     <w:pStyle w:val="TableStyle2"/>
                                     <w:jc w:val="center"/>
+                                    <w:rPr>
+                                      <w:b/>
+                                    </w:rPr>
                                   </w:pPr>
                                   <w:r>
                                     <w:rPr>
                                       <w:b/>
-                                      <w:bCs/>
                                     </w:rPr>
-                                    <w:t>III, IIX</w:t>
+                                    <w:t>VI</w:t>
                                   </w:r>
                                 </w:p>
                               </w:tc>
@@ -3927,13 +3866,15 @@
                                   <w:pPr>
                                     <w:pStyle w:val="TableStyle2"/>
                                     <w:jc w:val="center"/>
+                                    <w:rPr>
+                                      <w:b/>
+                                    </w:rPr>
                                   </w:pPr>
                                   <w:r>
                                     <w:rPr>
                                       <w:b/>
-                                      <w:bCs/>
                                     </w:rPr>
-                                    <w:t>V, X, XI</w:t>
+                                    <w:t>III, IIX, IX</w:t>
                                   </w:r>
                                 </w:p>
                               </w:tc>
@@ -3964,7 +3905,7 @@
                                       <w:b/>
                                       <w:bCs/>
                                     </w:rPr>
-                                    <w:t>I, IV, VI, VII, IX</w:t>
+                                    <w:t>II, IV, V, VII</w:t>
                                   </w:r>
                                 </w:p>
                               </w:tc>
@@ -4592,13 +4533,15 @@
                             <w:pPr>
                               <w:pStyle w:val="TableStyle2"/>
                               <w:jc w:val="center"/>
+                              <w:rPr>
+                                <w:b/>
+                              </w:rPr>
                             </w:pPr>
                             <w:r>
                               <w:rPr>
                                 <w:b/>
-                                <w:bCs/>
                               </w:rPr>
-                              <w:t>III, IIX</w:t>
+                              <w:t>VI</w:t>
                             </w:r>
                           </w:p>
                         </w:tc>
@@ -4769,13 +4712,15 @@
                             <w:pPr>
                               <w:pStyle w:val="TableStyle2"/>
                               <w:jc w:val="center"/>
+                              <w:rPr>
+                                <w:b/>
+                              </w:rPr>
                             </w:pPr>
                             <w:r>
                               <w:rPr>
                                 <w:b/>
-                                <w:bCs/>
                               </w:rPr>
-                              <w:t>V, X, XI</w:t>
+                              <w:t>III, IIX, IX</w:t>
                             </w:r>
                           </w:p>
                         </w:tc>
@@ -4806,7 +4751,7 @@
                                 <w:b/>
                                 <w:bCs/>
                               </w:rPr>
-                              <w:t>I, IV, VI, VII, IX</w:t>
+                              <w:t>II, IV, V, VII</w:t>
                             </w:r>
                           </w:p>
                         </w:tc>
@@ -5019,9 +4964,6 @@
           </mc:Fallback>
         </mc:AlternateContent>
       </w:r>
-      <w:r>
-        <w:t>ith the quarry spacecraft during docking demonstration may result in damage to solar arrays, communication antennas, and external sensors, potentially impeding further progress.</w:t>
-      </w:r>
     </w:p>
     <w:p>
       <w:pPr>
@@ -5033,10 +4975,98 @@
         <w:pStyle w:val="Heading2"/>
       </w:pPr>
       <w:r>
-        <w:t xml:space="preserve">4. </w:t>
-      </w:r>
-      <w:r>
-        <w:t>Spacecraft Unable to Separate after First Docking D</w:t>
+        <w:t>3</w:t>
+      </w:r>
+      <w:r>
+        <w:t>. Collision with Quarry Spacecraft during Inspection S</w:t>
+      </w:r>
+      <w:r>
+        <w:t>tationkeeping</w:t>
+      </w:r>
+    </w:p>
+    <w:p>
+      <w:pPr>
+        <w:pStyle w:val="Body"/>
+      </w:pPr>
+      <w:r>
+        <w:t>A collision with the quarry spacecraft during inspection stationkeeping may result in damage to solar arrays, communication antennas, and external sensors, potentially impeding further progress.</w:t>
+      </w:r>
+    </w:p>
+    <w:p>
+      <w:pPr>
+        <w:pStyle w:val="Body"/>
+      </w:pPr>
+    </w:p>
+    <w:p>
+      <w:pPr>
+        <w:pStyle w:val="Heading2"/>
+      </w:pPr>
+      <w:r>
+        <w:t>4</w:t>
+      </w:r>
+      <w:r>
+        <w:t>. Unable to Rendezvous with Quarry Spacecraft during Cooperative R</w:t>
+      </w:r>
+      <w:r>
+        <w:t>endezvous</w:t>
+      </w:r>
+    </w:p>
+    <w:p>
+      <w:pPr>
+        <w:pStyle w:val="Body"/>
+      </w:pPr>
+      <w:r>
+        <w:t>Failure of the primary spacecraft to rendezvous with the quarry spacecraft from maximum stationkeeping distance with both GPS and visual aids active precludes any further rendezvous attempts.</w:t>
+      </w:r>
+    </w:p>
+    <w:p>
+      <w:pPr>
+        <w:pStyle w:val="Body"/>
+      </w:pPr>
+    </w:p>
+    <w:p>
+      <w:pPr>
+        <w:pStyle w:val="Heading2"/>
+      </w:pPr>
+      <w:r>
+        <w:t>5</w:t>
+      </w:r>
+      <w:r>
+        <w:t>. Collision with Quarry Spacecraft during Rendezvous from Maximum Stationkeeping D</w:t>
+      </w:r>
+      <w:r>
+        <w:t>istance</w:t>
+      </w:r>
+    </w:p>
+    <w:p>
+      <w:pPr>
+        <w:pStyle w:val="Body"/>
+      </w:pPr>
+      <w:r>
+        <w:t>A collision with the quarry spacecraft during rendezvous may result in damage to solar arrays, communication antennas, and external sensors, potentially impeding further progress.</w:t>
+      </w:r>
+    </w:p>
+    <w:p>
+      <w:pPr>
+        <w:pStyle w:val="Body"/>
+      </w:pPr>
+    </w:p>
+    <w:p>
+      <w:pPr>
+        <w:pStyle w:val="Heading2"/>
+      </w:pPr>
+      <w:r>
+        <w:lastRenderedPageBreak/>
+        <w:t>6</w:t>
+      </w:r>
+      <w:r>
+        <w:t>. Collisio</w:t>
+      </w:r>
+      <w:r>
+        <w:t xml:space="preserve">n with Quarry Spacecraft during </w:t>
+      </w:r>
+      <w:r>
+        <w:t>Docking D</w:t>
       </w:r>
       <w:r>
         <w:t>emonstration</w:t>
@@ -5047,10 +5077,7 @@
         <w:pStyle w:val="Body"/>
       </w:pPr>
       <w:r>
-        <w:t xml:space="preserve">Failure of the spacecraft to undock would preclude any further proximity operations. This risk is mitigated by extensive ground testing of the docking/undocking mechanisms under the expected </w:t>
-      </w:r>
-      <w:r>
-        <w:t>environmental conditions of low Earth orbit.</w:t>
+        <w:t>A collision with the quarry spacecraft during docking demonstration may result in damage to solar arrays, communication antennas, and external sensors, potentially impeding further progress.</w:t>
       </w:r>
     </w:p>
     <w:p>
@@ -5063,10 +5090,13 @@
         <w:pStyle w:val="Heading2"/>
       </w:pPr>
       <w:r>
-        <w:t>5. Collision with Quarry Spacecraft during Inspection S</w:t>
-      </w:r>
-      <w:r>
-        <w:t>tationkeeping</w:t>
+        <w:t>7</w:t>
+      </w:r>
+      <w:r>
+        <w:t>. Spacecraft Unable to Separate after Docking D</w:t>
+      </w:r>
+      <w:r>
+        <w:t>emonstration</w:t>
       </w:r>
     </w:p>
     <w:p>
@@ -5074,19 +5104,23 @@
         <w:pStyle w:val="Body"/>
       </w:pPr>
       <w:r>
-        <w:t>A collision with the quarry spacecraft during inspection stationkeeping may result in damage to solar arrays, communication antennas, and ext</w:t>
-      </w:r>
-      <w:r>
-        <w:t>ernal sensors, potentially impeding further progress.</w:t>
-      </w:r>
+        <w:t>Failure of the spacecraft to undock would preclude any further proximity operations. This risk is mitigated by extensive ground testing of the docking/undocking mechanisms under the expected environmental conditions of low Earth orbit.</w:t>
+      </w:r>
+    </w:p>
+    <w:p>
+      <w:pPr>
+        <w:pStyle w:val="Body"/>
+      </w:pPr>
     </w:p>
     <w:p>
       <w:pPr>
         <w:pStyle w:val="Heading2"/>
       </w:pPr>
       <w:r>
-        <w:lastRenderedPageBreak/>
-        <w:t>6. Unable to Rendezvous with Quarry Spacecraft during Cooperative R</w:t>
+        <w:t>8</w:t>
+      </w:r>
+      <w:r>
+        <w:t>. Unable to Rendezvous with Quarry Spacecraft during Partial Non-Cooperative R</w:t>
       </w:r>
       <w:r>
         <w:t>endezvous</w:t>
@@ -5097,10 +5131,7 @@
         <w:pStyle w:val="Body"/>
       </w:pPr>
       <w:r>
-        <w:t>Failure of the primary spacecraft to rendezvous with the quarry spacecraft from maximum stationkeeping distance with both GP</w:t>
-      </w:r>
-      <w:r>
-        <w:t>S and visual aids active precludes any further rendezvous attempts.</w:t>
+        <w:t>Failure of the primary spacecraft to rendezvous with the quarry spacecraft from maximum stationkeeping distance with active GPS and without the benefit of visual aids precludes any further rendezvous attempts.</w:t>
       </w:r>
     </w:p>
     <w:p>
@@ -5113,115 +5144,10 @@
         <w:pStyle w:val="Heading2"/>
       </w:pPr>
       <w:r>
-        <w:t>7. Collision with Quarry Spacecraft during Rendezvous from Maximum Stationkeeping D</w:t>
-      </w:r>
-      <w:r>
-        <w:t>istance</w:t>
-      </w:r>
-    </w:p>
-    <w:p>
-      <w:pPr>
-        <w:pStyle w:val="Body"/>
-      </w:pPr>
-      <w:r>
-        <w:t>A collision with the quarry spacecraft during rendezvous may result in damage to solar arrays, c</w:t>
-      </w:r>
-      <w:r>
-        <w:t>ommunication antennas, and external sensors, potentially impeding further progress.</w:t>
-      </w:r>
-    </w:p>
-    <w:p>
-      <w:pPr>
-        <w:pStyle w:val="Body"/>
-      </w:pPr>
-    </w:p>
-    <w:p>
-      <w:pPr>
-        <w:pStyle w:val="Heading2"/>
-      </w:pPr>
-      <w:r>
-        <w:t>8. Collision with Quarry Spacecraft during Second Docking D</w:t>
-      </w:r>
-      <w:r>
-        <w:t>emonstration</w:t>
-      </w:r>
-    </w:p>
-    <w:p>
-      <w:pPr>
-        <w:pStyle w:val="Body"/>
-      </w:pPr>
-      <w:r>
-        <w:t>A collision with the quarry spacecraft during docking demonstration</w:t>
-      </w:r>
-      <w:r>
-        <w:t xml:space="preserve"> may result in damage to solar arrays, communication antennas, and external sensors, potentially impeding further progress.</w:t>
-      </w:r>
-    </w:p>
-    <w:p>
-      <w:pPr>
-        <w:pStyle w:val="Body"/>
-      </w:pPr>
-    </w:p>
-    <w:p>
-      <w:pPr>
-        <w:pStyle w:val="Heading2"/>
-      </w:pPr>
-      <w:r>
-        <w:t>9. Spacecraft Unable to Separate after Second Docking D</w:t>
-      </w:r>
-      <w:r>
-        <w:t>emonstration</w:t>
-      </w:r>
-    </w:p>
-    <w:p>
-      <w:pPr>
-        <w:pStyle w:val="Body"/>
-      </w:pPr>
-      <w:r>
-        <w:t xml:space="preserve">Failure of the spacecraft to undock would preclude any further </w:t>
-      </w:r>
-      <w:r>
-        <w:t>proximity operations. This risk is mitigated by extensive ground testing of the docking/undocking mechanisms under the expected environmental conditions of low Earth orbit.</w:t>
-      </w:r>
-    </w:p>
-    <w:p>
-      <w:pPr>
-        <w:pStyle w:val="Body"/>
-      </w:pPr>
-    </w:p>
-    <w:p>
-      <w:pPr>
-        <w:pStyle w:val="Heading2"/>
-      </w:pPr>
-      <w:r>
-        <w:t>10. Unable to Rendezvous with Quarry Spacecraft during Partial Non-Cooperative R</w:t>
-      </w:r>
-      <w:r>
-        <w:t>en</w:t>
-      </w:r>
-      <w:r>
-        <w:t>dezvous</w:t>
-      </w:r>
-    </w:p>
-    <w:p>
-      <w:pPr>
-        <w:pStyle w:val="Body"/>
-      </w:pPr>
-      <w:r>
-        <w:t>Failure of the primary spacecraft to rendezvous with the quarry spacecraft from maximum stationkeeping distance with active GPS and without the benefit of visual aids precludes any further rendezvous attempts.</w:t>
-      </w:r>
-    </w:p>
-    <w:p>
-      <w:pPr>
-        <w:pStyle w:val="Body"/>
-      </w:pPr>
-    </w:p>
-    <w:p>
-      <w:pPr>
-        <w:pStyle w:val="Heading2"/>
-      </w:pPr>
-      <w:r>
-        <w:t>11. Unable to Rendezvous with Q</w:t>
+        <w:t>9</w:t>
+      </w:r>
+      <w:r>
+        <w:t>. Unable to Rendezvous with Q</w:t>
       </w:r>
       <w:r>
         <w:t xml:space="preserve">uarry </w:t>

</xml_diff>